<commit_message>
Report (level 4, instruction)
</commit_message>
<xml_diff>
--- a/DOCUMENT/Report_Project_01.docx
+++ b/DOCUMENT/Report_Project_01.docx
@@ -503,7 +503,7 @@
           <w:lang w:val="en-US"/>
         </w:rPr>
       </w:pPr>
-      <w:bookmarkStart w:id="0" w:name="_Toc48208688"/>
+      <w:bookmarkStart w:id="0" w:name="_Toc48332953"/>
       <w:r>
         <w:rPr>
           <w:sz w:val="46"/>
@@ -551,7 +551,7 @@
         </w:rPr>
         <w:fldChar w:fldCharType="separate"/>
       </w:r>
-      <w:hyperlink w:anchor="_Toc48208688" w:history="1">
+      <w:hyperlink w:anchor="_Toc48332953" w:history="1">
         <w:r>
           <w:rPr>
             <w:rStyle w:val="Hyperlink"/>
@@ -578,7 +578,7 @@
             <w:noProof/>
             <w:webHidden/>
           </w:rPr>
-          <w:instrText xml:space="preserve"> PAGEREF _Toc48208688 \h </w:instrText>
+          <w:instrText xml:space="preserve"> PAGEREF _Toc48332953 \h </w:instrText>
         </w:r>
         <w:r>
           <w:rPr>
@@ -621,7 +621,7 @@
           <w:sz w:val="22"/>
         </w:rPr>
       </w:pPr>
-      <w:hyperlink w:anchor="_Toc48208689" w:history="1">
+      <w:hyperlink w:anchor="_Toc48332954" w:history="1">
         <w:r>
           <w:rPr>
             <w:rStyle w:val="Hyperlink"/>
@@ -648,7 +648,7 @@
             <w:noProof/>
             <w:webHidden/>
           </w:rPr>
-          <w:instrText xml:space="preserve"> PAGEREF _Toc48208689 \h </w:instrText>
+          <w:instrText xml:space="preserve"> PAGEREF _Toc48332954 \h </w:instrText>
         </w:r>
         <w:r>
           <w:rPr>
@@ -691,7 +691,7 @@
           <w:sz w:val="22"/>
         </w:rPr>
       </w:pPr>
-      <w:hyperlink w:anchor="_Toc48208690" w:history="1">
+      <w:hyperlink w:anchor="_Toc48332955" w:history="1">
         <w:r>
           <w:rPr>
             <w:rStyle w:val="Hyperlink"/>
@@ -718,7 +718,7 @@
             <w:noProof/>
             <w:webHidden/>
           </w:rPr>
-          <w:instrText xml:space="preserve"> PAGEREF _Toc48208690 \h </w:instrText>
+          <w:instrText xml:space="preserve"> PAGEREF _Toc48332955 \h </w:instrText>
         </w:r>
         <w:r>
           <w:rPr>
@@ -761,7 +761,7 @@
           <w:sz w:val="22"/>
         </w:rPr>
       </w:pPr>
-      <w:hyperlink w:anchor="_Toc48208691" w:history="1">
+      <w:hyperlink w:anchor="_Toc48332956" w:history="1">
         <w:r>
           <w:rPr>
             <w:rStyle w:val="Hyperlink"/>
@@ -788,7 +788,7 @@
             <w:noProof/>
             <w:webHidden/>
           </w:rPr>
-          <w:instrText xml:space="preserve"> PAGEREF _Toc48208691 \h </w:instrText>
+          <w:instrText xml:space="preserve"> PAGEREF _Toc48332956 \h </w:instrText>
         </w:r>
         <w:r>
           <w:rPr>
@@ -832,7 +832,7 @@
           <w:sz w:val="22"/>
         </w:rPr>
       </w:pPr>
-      <w:hyperlink w:anchor="_Toc48208692" w:history="1">
+      <w:hyperlink w:anchor="_Toc48332957" w:history="1">
         <w:r>
           <w:rPr>
             <w:rStyle w:val="Hyperlink"/>
@@ -874,7 +874,7 @@
             <w:noProof/>
             <w:webHidden/>
           </w:rPr>
-          <w:instrText xml:space="preserve"> PAGEREF _Toc48208692 \h </w:instrText>
+          <w:instrText xml:space="preserve"> PAGEREF _Toc48332957 \h </w:instrText>
         </w:r>
         <w:r>
           <w:rPr>
@@ -918,7 +918,7 @@
           <w:sz w:val="22"/>
         </w:rPr>
       </w:pPr>
-      <w:hyperlink w:anchor="_Toc48208693" w:history="1">
+      <w:hyperlink w:anchor="_Toc48332958" w:history="1">
         <w:r>
           <w:rPr>
             <w:rStyle w:val="Hyperlink"/>
@@ -960,7 +960,7 @@
             <w:noProof/>
             <w:webHidden/>
           </w:rPr>
-          <w:instrText xml:space="preserve"> PAGEREF _Toc48208693 \h </w:instrText>
+          <w:instrText xml:space="preserve"> PAGEREF _Toc48332958 \h </w:instrText>
         </w:r>
         <w:r>
           <w:rPr>
@@ -1004,7 +1004,7 @@
           <w:sz w:val="22"/>
         </w:rPr>
       </w:pPr>
-      <w:hyperlink w:anchor="_Toc48208694" w:history="1">
+      <w:hyperlink w:anchor="_Toc48332959" w:history="1">
         <w:r>
           <w:rPr>
             <w:rStyle w:val="Hyperlink"/>
@@ -1046,7 +1046,7 @@
             <w:noProof/>
             <w:webHidden/>
           </w:rPr>
-          <w:instrText xml:space="preserve"> PAGEREF _Toc48208694 \h </w:instrText>
+          <w:instrText xml:space="preserve"> PAGEREF _Toc48332959 \h </w:instrText>
         </w:r>
         <w:r>
           <w:rPr>
@@ -1090,7 +1090,7 @@
           <w:sz w:val="22"/>
         </w:rPr>
       </w:pPr>
-      <w:hyperlink w:anchor="_Toc48208695" w:history="1">
+      <w:hyperlink w:anchor="_Toc48332960" w:history="1">
         <w:r>
           <w:rPr>
             <w:rStyle w:val="Hyperlink"/>
@@ -1132,7 +1132,7 @@
             <w:noProof/>
             <w:webHidden/>
           </w:rPr>
-          <w:instrText xml:space="preserve"> PAGEREF _Toc48208695 \h </w:instrText>
+          <w:instrText xml:space="preserve"> PAGEREF _Toc48332960 \h </w:instrText>
         </w:r>
         <w:r>
           <w:rPr>
@@ -1176,7 +1176,7 @@
           <w:sz w:val="22"/>
         </w:rPr>
       </w:pPr>
-      <w:hyperlink w:anchor="_Toc48208696" w:history="1">
+      <w:hyperlink w:anchor="_Toc48332961" w:history="1">
         <w:r>
           <w:rPr>
             <w:rStyle w:val="Hyperlink"/>
@@ -1218,7 +1218,7 @@
             <w:noProof/>
             <w:webHidden/>
           </w:rPr>
-          <w:instrText xml:space="preserve"> PAGEREF _Toc48208696 \h </w:instrText>
+          <w:instrText xml:space="preserve"> PAGEREF _Toc48332961 \h </w:instrText>
         </w:r>
         <w:r>
           <w:rPr>
@@ -1238,7 +1238,7 @@
             <w:noProof/>
             <w:webHidden/>
           </w:rPr>
-          <w:t>9</w:t>
+          <w:t>10</w:t>
         </w:r>
         <w:r>
           <w:rPr>
@@ -1248,8 +1248,6 @@
           <w:fldChar w:fldCharType="end"/>
         </w:r>
       </w:hyperlink>
-      <w:bookmarkStart w:id="1" w:name="_GoBack"/>
-      <w:bookmarkEnd w:id="1"/>
     </w:p>
     <w:p>
       <w:pPr>
@@ -1264,7 +1262,7 @@
           <w:sz w:val="22"/>
         </w:rPr>
       </w:pPr>
-      <w:hyperlink w:anchor="_Toc48208697" w:history="1">
+      <w:hyperlink w:anchor="_Toc48332962" w:history="1">
         <w:r>
           <w:rPr>
             <w:rStyle w:val="Hyperlink"/>
@@ -1306,7 +1304,7 @@
             <w:noProof/>
             <w:webHidden/>
           </w:rPr>
-          <w:instrText xml:space="preserve"> PAGEREF _Toc48208697 \h </w:instrText>
+          <w:instrText xml:space="preserve"> PAGEREF _Toc48332962 \h </w:instrText>
         </w:r>
         <w:r>
           <w:rPr>
@@ -1349,7 +1347,7 @@
           <w:sz w:val="22"/>
         </w:rPr>
       </w:pPr>
-      <w:hyperlink w:anchor="_Toc48208698" w:history="1">
+      <w:hyperlink w:anchor="_Toc48332963" w:history="1">
         <w:r>
           <w:rPr>
             <w:rStyle w:val="Hyperlink"/>
@@ -1376,179 +1374,7 @@
             <w:noProof/>
             <w:webHidden/>
           </w:rPr>
-          <w:instrText xml:space="preserve"> PAGEREF _Toc48208698 \h </w:instrText>
-        </w:r>
-        <w:r>
-          <w:rPr>
-            <w:noProof/>
-            <w:webHidden/>
-          </w:rPr>
-        </w:r>
-        <w:r>
-          <w:rPr>
-            <w:noProof/>
-            <w:webHidden/>
-          </w:rPr>
-          <w:fldChar w:fldCharType="separate"/>
-        </w:r>
-        <w:r>
-          <w:rPr>
-            <w:noProof/>
-            <w:webHidden/>
-          </w:rPr>
-          <w:t>11</w:t>
-        </w:r>
-        <w:r>
-          <w:rPr>
-            <w:noProof/>
-            <w:webHidden/>
-          </w:rPr>
-          <w:fldChar w:fldCharType="end"/>
-        </w:r>
-      </w:hyperlink>
-    </w:p>
-    <w:p>
-      <w:pPr>
-        <w:pStyle w:val="TOC2"/>
-        <w:tabs>
-          <w:tab w:val="left" w:pos="880"/>
-          <w:tab w:val="right" w:leader="dot" w:pos="8778"/>
-        </w:tabs>
-        <w:rPr>
-          <w:rFonts w:asciiTheme="minorHAnsi" w:eastAsiaTheme="minorEastAsia" w:hAnsiTheme="minorHAnsi"/>
-          <w:noProof/>
-          <w:sz w:val="22"/>
-        </w:rPr>
-      </w:pPr>
-      <w:hyperlink w:anchor="_Toc48208699" w:history="1">
-        <w:r>
-          <w:rPr>
-            <w:rStyle w:val="Hyperlink"/>
-            <w:noProof/>
-          </w:rPr>
-          <w:t>1.</w:t>
-        </w:r>
-        <w:r>
-          <w:rPr>
-            <w:rFonts w:asciiTheme="minorHAnsi" w:eastAsiaTheme="minorEastAsia" w:hAnsiTheme="minorHAnsi"/>
-            <w:noProof/>
-            <w:sz w:val="22"/>
-          </w:rPr>
-          <w:tab/>
-        </w:r>
-        <w:r>
-          <w:rPr>
-            <w:rStyle w:val="Hyperlink"/>
-            <w:noProof/>
-          </w:rPr>
-          <w:t>Interface:</w:t>
-        </w:r>
-        <w:r>
-          <w:rPr>
-            <w:noProof/>
-            <w:webHidden/>
-          </w:rPr>
-          <w:tab/>
-        </w:r>
-        <w:r>
-          <w:rPr>
-            <w:noProof/>
-            <w:webHidden/>
-          </w:rPr>
-          <w:fldChar w:fldCharType="begin"/>
-        </w:r>
-        <w:r>
-          <w:rPr>
-            <w:noProof/>
-            <w:webHidden/>
-          </w:rPr>
-          <w:instrText xml:space="preserve"> PAGEREF _Toc48208699 \h </w:instrText>
-        </w:r>
-        <w:r>
-          <w:rPr>
-            <w:noProof/>
-            <w:webHidden/>
-          </w:rPr>
-        </w:r>
-        <w:r>
-          <w:rPr>
-            <w:noProof/>
-            <w:webHidden/>
-          </w:rPr>
-          <w:fldChar w:fldCharType="separate"/>
-        </w:r>
-        <w:r>
-          <w:rPr>
-            <w:noProof/>
-            <w:webHidden/>
-          </w:rPr>
-          <w:t>11</w:t>
-        </w:r>
-        <w:r>
-          <w:rPr>
-            <w:noProof/>
-            <w:webHidden/>
-          </w:rPr>
-          <w:fldChar w:fldCharType="end"/>
-        </w:r>
-      </w:hyperlink>
-    </w:p>
-    <w:p>
-      <w:pPr>
-        <w:pStyle w:val="TOC2"/>
-        <w:tabs>
-          <w:tab w:val="left" w:pos="880"/>
-          <w:tab w:val="right" w:leader="dot" w:pos="8778"/>
-        </w:tabs>
-        <w:rPr>
-          <w:rFonts w:asciiTheme="minorHAnsi" w:eastAsiaTheme="minorEastAsia" w:hAnsiTheme="minorHAnsi"/>
-          <w:noProof/>
-          <w:sz w:val="22"/>
-        </w:rPr>
-      </w:pPr>
-      <w:hyperlink w:anchor="_Toc48208700" w:history="1">
-        <w:r>
-          <w:rPr>
-            <w:rStyle w:val="Hyperlink"/>
-            <w:noProof/>
-          </w:rPr>
-          <w:t>2.</w:t>
-        </w:r>
-        <w:r>
-          <w:rPr>
-            <w:rFonts w:asciiTheme="minorHAnsi" w:eastAsiaTheme="minorEastAsia" w:hAnsiTheme="minorHAnsi"/>
-            <w:noProof/>
-            <w:sz w:val="22"/>
-          </w:rPr>
-          <w:tab/>
-        </w:r>
-        <w:r>
-          <w:rPr>
-            <w:rStyle w:val="Hyperlink"/>
-            <w:noProof/>
-          </w:rPr>
-          <w:t>How to play: #keu nhap maze, keu nhap level</w:t>
-        </w:r>
-        <w:r>
-          <w:rPr>
-            <w:noProof/>
-            <w:webHidden/>
-          </w:rPr>
-          <w:tab/>
-        </w:r>
-        <w:r>
-          <w:rPr>
-            <w:noProof/>
-            <w:webHidden/>
-          </w:rPr>
-          <w:fldChar w:fldCharType="begin"/>
-        </w:r>
-        <w:r>
-          <w:rPr>
-            <w:noProof/>
-            <w:webHidden/>
-          </w:rPr>
-          <w:instrText xml:space="preserve"> PAGEREF _Toc48208700 \h </w:instrText>
+          <w:instrText xml:space="preserve"> PAGEREF _Toc48332963 \h </w:instrText>
         </w:r>
         <w:r>
           <w:rPr>
@@ -1591,7 +1417,7 @@
           <w:sz w:val="22"/>
         </w:rPr>
       </w:pPr>
-      <w:hyperlink w:anchor="_Toc48208701" w:history="1">
+      <w:hyperlink w:anchor="_Toc48332964" w:history="1">
         <w:r>
           <w:rPr>
             <w:rStyle w:val="Hyperlink"/>
@@ -1618,7 +1444,7 @@
             <w:noProof/>
             <w:webHidden/>
           </w:rPr>
-          <w:instrText xml:space="preserve"> PAGEREF _Toc48208701 \h </w:instrText>
+          <w:instrText xml:space="preserve"> PAGEREF _Toc48332964 \h </w:instrText>
         </w:r>
         <w:r>
           <w:rPr>
@@ -1673,6 +1499,8 @@
         </w:rPr>
         <w:br w:type="page"/>
       </w:r>
+      <w:bookmarkStart w:id="1" w:name="_GoBack"/>
+      <w:bookmarkEnd w:id="1"/>
     </w:p>
     <w:p>
       <w:pPr>
@@ -1683,7 +1511,7 @@
           <w:lang w:val="en-US"/>
         </w:rPr>
       </w:pPr>
-      <w:bookmarkStart w:id="2" w:name="_Toc48208689"/>
+      <w:bookmarkStart w:id="2" w:name="_Toc48332954"/>
       <w:r>
         <w:rPr>
           <w:sz w:val="46"/>
@@ -2853,7 +2681,7 @@
           <w:lang w:val="en-US"/>
         </w:rPr>
       </w:pPr>
-      <w:bookmarkStart w:id="3" w:name="_Toc48208690"/>
+      <w:bookmarkStart w:id="3" w:name="_Toc48332955"/>
       <w:r>
         <w:rPr>
           <w:sz w:val="46"/>
@@ -2972,7 +2800,7 @@
           <w:lang w:val="en-US"/>
         </w:rPr>
       </w:pPr>
-      <w:bookmarkStart w:id="4" w:name="_Toc48208691"/>
+      <w:bookmarkStart w:id="4" w:name="_Toc48332956"/>
       <w:r>
         <w:rPr>
           <w:sz w:val="46"/>
@@ -2988,7 +2816,7 @@
       <w:pPr>
         <w:pStyle w:val="Heading2"/>
       </w:pPr>
-      <w:bookmarkStart w:id="5" w:name="_Toc48208692"/>
+      <w:bookmarkStart w:id="5" w:name="_Toc48332957"/>
       <w:r>
         <w:t>Level 1 and level 2</w:t>
       </w:r>
@@ -3444,7 +3272,7 @@
       <w:pPr>
         <w:pStyle w:val="Heading2"/>
       </w:pPr>
-      <w:bookmarkStart w:id="6" w:name="_Toc48208693"/>
+      <w:bookmarkStart w:id="6" w:name="_Toc48332958"/>
       <w:r>
         <w:t>Level 3</w:t>
       </w:r>
@@ -3567,15 +3395,21 @@
       </w:r>
       <w:proofErr w:type="spellEnd"/>
       <w:r>
-        <w:t xml:space="preserve"> moves, the monster moves randomly around the its </w:t>
+        <w:t xml:space="preserve"> moves, the monster moves randomly around the its position (up, down, left, right) until </w:t>
       </w:r>
       <w:proofErr w:type="spellStart"/>
       <w:r>
-        <w:t>init</w:t>
+        <w:t>pacman</w:t>
       </w:r>
       <w:proofErr w:type="spellEnd"/>
       <w:r>
-        <w:t xml:space="preserve"> position (up, down, left, right) until </w:t>
+        <w:t xml:space="preserve"> eat all food in maze or </w:t>
+      </w:r>
+      <w:r>
+        <w:t>catch</w:t>
+      </w:r>
+      <w:r>
+        <w:t xml:space="preserve"> </w:t>
       </w:r>
       <w:proofErr w:type="spellStart"/>
       <w:r>
@@ -3583,7 +3417,46 @@
       </w:r>
       <w:proofErr w:type="spellEnd"/>
       <w:r>
-        <w:t xml:space="preserve"> eat all food in maze or touch </w:t>
+        <w:t>.</w:t>
+      </w:r>
+    </w:p>
+    <w:p>
+      <w:pPr>
+        <w:pStyle w:val="Heading2"/>
+      </w:pPr>
+      <w:bookmarkStart w:id="7" w:name="_Toc48332959"/>
+      <w:r>
+        <w:t>Level 4</w:t>
+      </w:r>
+      <w:bookmarkEnd w:id="7"/>
+    </w:p>
+    <w:p>
+      <w:r>
+        <w:t>The idea:</w:t>
+      </w:r>
+    </w:p>
+    <w:p>
+      <w:pPr>
+        <w:pStyle w:val="ListParagraph"/>
+        <w:numPr>
+          <w:ilvl w:val="0"/>
+          <w:numId w:val="21"/>
+        </w:numPr>
+      </w:pPr>
+      <w:r>
+        <w:t>Pacman is the same as level 3.</w:t>
+      </w:r>
+    </w:p>
+    <w:p>
+      <w:pPr>
+        <w:pStyle w:val="ListParagraph"/>
+        <w:numPr>
+          <w:ilvl w:val="0"/>
+          <w:numId w:val="21"/>
+        </w:numPr>
+      </w:pPr>
+      <w:r>
+        <w:t xml:space="preserve">Monster: monster move directly to the </w:t>
       </w:r>
       <w:proofErr w:type="spellStart"/>
       <w:r>
@@ -3591,25 +3464,35 @@
       </w:r>
       <w:proofErr w:type="spellEnd"/>
       <w:r>
-        <w:t>.</w:t>
-      </w:r>
+        <w:t xml:space="preserve"> position by using heuristic between </w:t>
+      </w:r>
+      <w:proofErr w:type="spellStart"/>
+      <w:r>
+        <w:t>pacman</w:t>
+      </w:r>
+      <w:proofErr w:type="spellEnd"/>
+      <w:r>
+        <w:t xml:space="preserve"> position and its position until the </w:t>
+      </w:r>
+      <w:proofErr w:type="spellStart"/>
+      <w:r>
+        <w:t>pacman</w:t>
+      </w:r>
+      <w:proofErr w:type="spellEnd"/>
+      <w:r>
+        <w:t xml:space="preserve"> eat all food in maze or catch </w:t>
+      </w:r>
+      <w:proofErr w:type="spellStart"/>
+      <w:r>
+        <w:t>pacman</w:t>
+      </w:r>
+      <w:proofErr w:type="spellEnd"/>
     </w:p>
     <w:p>
       <w:pPr>
         <w:pStyle w:val="Heading2"/>
       </w:pPr>
-      <w:bookmarkStart w:id="7" w:name="_Toc48208694"/>
-      <w:r>
-        <w:t>Level 4</w:t>
-      </w:r>
-      <w:bookmarkEnd w:id="7"/>
-    </w:p>
-    <w:p/>
-    <w:p>
-      <w:pPr>
-        <w:pStyle w:val="Heading2"/>
-      </w:pPr>
-      <w:bookmarkStart w:id="8" w:name="_Toc48208695"/>
+      <w:bookmarkStart w:id="8" w:name="_Toc48332960"/>
       <w:r>
         <w:t>Graphical demonstration</w:t>
       </w:r>
@@ -4064,6 +3947,7 @@
         <w:rPr>
           <w:noProof/>
         </w:rPr>
+        <w:lastRenderedPageBreak/>
         <w:drawing>
           <wp:inline distT="0" distB="0" distL="0" distR="0" wp14:anchorId="33014792" wp14:editId="53236CB4">
             <wp:extent cx="2505166" cy="1905101"/>
@@ -4105,7 +3989,7 @@
       <w:pPr>
         <w:pStyle w:val="Heading2"/>
       </w:pPr>
-      <w:bookmarkStart w:id="9" w:name="_Toc48208696"/>
+      <w:bookmarkStart w:id="9" w:name="_Toc48332961"/>
       <w:r>
         <w:t>Report</w:t>
       </w:r>
@@ -4113,7 +3997,6 @@
     </w:p>
     <w:p>
       <w:r>
-        <w:lastRenderedPageBreak/>
         <w:t xml:space="preserve">We use Microsoft Word </w:t>
       </w:r>
       <w:r>
@@ -4124,7 +4007,7 @@
       <w:pPr>
         <w:pStyle w:val="Heading2"/>
       </w:pPr>
-      <w:bookmarkStart w:id="10" w:name="_Toc48208697"/>
+      <w:bookmarkStart w:id="10" w:name="_Toc48332962"/>
       <w:r>
         <w:t>Data</w:t>
       </w:r>
@@ -4349,7 +4232,7 @@
           <w:lang w:val="en-US"/>
         </w:rPr>
       </w:pPr>
-      <w:bookmarkStart w:id="11" w:name="_Toc48208698"/>
+      <w:bookmarkStart w:id="11" w:name="_Toc48332963"/>
       <w:r>
         <w:rPr>
           <w:sz w:val="46"/>
@@ -4395,71 +4278,305 @@
     </w:p>
     <w:p>
       <w:pPr>
-        <w:pStyle w:val="Heading2"/>
+        <w:rPr>
+          <w:noProof/>
+        </w:rPr>
+      </w:pPr>
+      <w:bookmarkStart w:id="12" w:name="_Tham_khảo"/>
+      <w:bookmarkEnd w:id="12"/>
+      <w:r>
+        <w:rPr>
+          <w:noProof/>
+        </w:rPr>
+        <w:t>To play the game, you should follow steps below.</w:t>
+      </w:r>
+    </w:p>
+    <w:p>
+      <w:pPr>
+        <w:pStyle w:val="ListParagraph"/>
         <w:numPr>
           <w:ilvl w:val="0"/>
-          <w:numId w:val="23"/>
+          <w:numId w:val="25"/>
         </w:numPr>
         <w:rPr>
           <w:noProof/>
         </w:rPr>
       </w:pPr>
-      <w:bookmarkStart w:id="12" w:name="_Tham_khảo"/>
-      <w:bookmarkStart w:id="13" w:name="_Toc48208699"/>
-      <w:bookmarkEnd w:id="12"/>
-      <w:r>
-        <w:rPr>
-          <w:noProof/>
-        </w:rPr>
-        <w:t>Interface:</w:t>
-      </w:r>
-      <w:bookmarkEnd w:id="13"/>
-    </w:p>
-    <w:p>
-      <w:pPr>
-        <w:pStyle w:val="Heading2"/>
+      <w:r>
+        <w:rPr>
+          <w:noProof/>
+        </w:rPr>
+        <w:t>Run the main.py file.</w:t>
+      </w:r>
+    </w:p>
+    <w:p>
+      <w:pPr>
+        <w:pStyle w:val="ListParagraph"/>
         <w:numPr>
           <w:ilvl w:val="0"/>
-          <w:numId w:val="23"/>
+          <w:numId w:val="25"/>
         </w:numPr>
-      </w:pPr>
-      <w:bookmarkStart w:id="14" w:name="_Toc48208700"/>
-      <w:r>
-        <w:t>How to play: #</w:t>
-      </w:r>
-      <w:proofErr w:type="spellStart"/>
-      <w:r>
-        <w:t>keu</w:t>
-      </w:r>
-      <w:proofErr w:type="spellEnd"/>
-      <w:r>
-        <w:t xml:space="preserve"> </w:t>
-      </w:r>
-      <w:proofErr w:type="spellStart"/>
-      <w:r>
-        <w:t>nhap</w:t>
-      </w:r>
-      <w:proofErr w:type="spellEnd"/>
-      <w:r>
-        <w:t xml:space="preserve"> maze, </w:t>
-      </w:r>
-      <w:proofErr w:type="spellStart"/>
-      <w:r>
-        <w:t>keu</w:t>
-      </w:r>
-      <w:proofErr w:type="spellEnd"/>
-      <w:r>
-        <w:t xml:space="preserve"> </w:t>
-      </w:r>
-      <w:proofErr w:type="spellStart"/>
-      <w:r>
-        <w:t>nhap</w:t>
-      </w:r>
-      <w:proofErr w:type="spellEnd"/>
-      <w:r>
-        <w:t xml:space="preserve"> level</w:t>
-      </w:r>
-      <w:bookmarkEnd w:id="14"/>
+        <w:rPr>
+          <w:noProof/>
+        </w:rPr>
+      </w:pPr>
+      <w:r>
+        <w:rPr>
+          <w:noProof/>
+        </w:rPr>
+        <w:t xml:space="preserve">Input maze you want to play </w:t>
+      </w:r>
+      <w:r>
+        <w:rPr>
+          <w:noProof/>
+        </w:rPr>
+        <w:t xml:space="preserve">by </w:t>
+      </w:r>
+      <w:r>
+        <w:rPr>
+          <w:noProof/>
+        </w:rPr>
+        <w:t xml:space="preserve">entering the syntax </w:t>
+      </w:r>
+      <w:r>
+        <w:rPr>
+          <w:i/>
+          <w:noProof/>
+          <w:color w:val="FF0000"/>
+        </w:rPr>
+        <w:t>“map</w:t>
+      </w:r>
+      <w:r>
+        <w:rPr>
+          <w:i/>
+          <w:noProof/>
+          <w:color w:val="FF0000"/>
+          <w:vertAlign w:val="superscript"/>
+        </w:rPr>
+        <w:t>[1]</w:t>
+      </w:r>
+      <w:r>
+        <w:rPr>
+          <w:i/>
+          <w:noProof/>
+          <w:color w:val="FF0000"/>
+        </w:rPr>
+        <w:t>_lv</w:t>
+      </w:r>
+      <w:r>
+        <w:rPr>
+          <w:i/>
+          <w:noProof/>
+          <w:color w:val="FF0000"/>
+          <w:vertAlign w:val="superscript"/>
+        </w:rPr>
+        <w:t>[2]</w:t>
+      </w:r>
+      <w:r>
+        <w:rPr>
+          <w:i/>
+          <w:noProof/>
+          <w:color w:val="FF0000"/>
+        </w:rPr>
+        <w:t>”</w:t>
+      </w:r>
+    </w:p>
+    <w:p>
+      <w:pPr>
+        <w:pStyle w:val="ListParagraph"/>
+        <w:numPr>
+          <w:ilvl w:val="0"/>
+          <w:numId w:val="26"/>
+        </w:numPr>
+        <w:rPr>
+          <w:noProof/>
+        </w:rPr>
+      </w:pPr>
+      <w:r>
+        <w:rPr>
+          <w:noProof/>
+        </w:rPr>
+        <w:t>[1] is the maze number(from 1 to 5)</w:t>
+      </w:r>
+    </w:p>
+    <w:p>
+      <w:pPr>
+        <w:pStyle w:val="ListParagraph"/>
+        <w:numPr>
+          <w:ilvl w:val="0"/>
+          <w:numId w:val="26"/>
+        </w:numPr>
+        <w:rPr>
+          <w:noProof/>
+        </w:rPr>
+      </w:pPr>
+      <w:r>
+        <w:rPr>
+          <w:noProof/>
+        </w:rPr>
+        <w:t>[2] is the level number (from 1 to 5)</w:t>
+      </w:r>
+    </w:p>
+    <w:p>
+      <w:pPr>
+        <w:pStyle w:val="ListParagraph"/>
+        <w:numPr>
+          <w:ilvl w:val="0"/>
+          <w:numId w:val="25"/>
+        </w:numPr>
+        <w:rPr>
+          <w:noProof/>
+        </w:rPr>
+      </w:pPr>
+      <w:r>
+        <w:rPr>
+          <w:noProof/>
+        </w:rPr>
+        <w:t xml:space="preserve">Input the level you want to play by </w:t>
+      </w:r>
+      <w:r>
+        <w:rPr>
+          <w:noProof/>
+        </w:rPr>
+        <w:t>entering the</w:t>
+      </w:r>
+      <w:r>
+        <w:rPr>
+          <w:noProof/>
+        </w:rPr>
+        <w:t xml:space="preserve"> number from 1 to 5</w:t>
+      </w:r>
+    </w:p>
+    <w:p>
+      <w:pPr>
+        <w:pStyle w:val="ListParagraph"/>
+        <w:numPr>
+          <w:ilvl w:val="0"/>
+          <w:numId w:val="25"/>
+        </w:numPr>
+        <w:rPr>
+          <w:noProof/>
+        </w:rPr>
+      </w:pPr>
+      <w:r>
+        <w:rPr>
+          <w:noProof/>
+        </w:rPr>
+        <w:t xml:space="preserve">Choose the movement speed of pacman. The higher number, the slower pacman moves. For example: </w:t>
+      </w:r>
+      <w:r>
+        <w:rPr>
+          <w:i/>
+          <w:noProof/>
+          <w:color w:val="FF0000"/>
+        </w:rPr>
+        <w:t>250</w:t>
+      </w:r>
+      <w:r>
+        <w:rPr>
+          <w:noProof/>
+        </w:rPr>
+        <w:t xml:space="preserve"> means 250 milliseconds.</w:t>
+      </w:r>
+    </w:p>
+    <w:p>
+      <w:pPr>
+        <w:pStyle w:val="ListParagraph"/>
+        <w:numPr>
+          <w:ilvl w:val="0"/>
+          <w:numId w:val="25"/>
+        </w:numPr>
+        <w:rPr>
+          <w:noProof/>
+        </w:rPr>
+      </w:pPr>
+      <w:r>
+        <w:rPr>
+          <w:noProof/>
+        </w:rPr>
+        <w:t>Enjoy the game.</w:t>
+      </w:r>
+    </w:p>
+    <w:p>
+      <w:pPr>
+        <w:rPr>
+          <w:noProof/>
+        </w:rPr>
+      </w:pPr>
+      <w:r>
+        <w:rPr>
+          <w:noProof/>
+        </w:rPr>
+        <w:t>During your time game, the score will caculate follow some rules:</w:t>
+      </w:r>
+    </w:p>
+    <w:p>
+      <w:pPr>
+        <w:pStyle w:val="ListParagraph"/>
+        <w:numPr>
+          <w:ilvl w:val="0"/>
+          <w:numId w:val="27"/>
+        </w:numPr>
+        <w:rPr>
+          <w:noProof/>
+        </w:rPr>
+      </w:pPr>
+      <w:r>
+        <w:rPr>
+          <w:noProof/>
+        </w:rPr>
+        <w:t>Each step pacman moves, your score decrease 1 point.</w:t>
+      </w:r>
+    </w:p>
+    <w:p>
+      <w:pPr>
+        <w:pStyle w:val="ListParagraph"/>
+        <w:numPr>
+          <w:ilvl w:val="0"/>
+          <w:numId w:val="27"/>
+        </w:numPr>
+        <w:rPr>
+          <w:noProof/>
+        </w:rPr>
+      </w:pPr>
+      <w:r>
+        <w:rPr>
+          <w:noProof/>
+        </w:rPr>
+        <w:t>When you get food, your socre increase 20 point.</w:t>
+      </w:r>
+    </w:p>
+    <w:p>
+      <w:pPr>
+        <w:pStyle w:val="ListParagraph"/>
+        <w:numPr>
+          <w:ilvl w:val="0"/>
+          <w:numId w:val="27"/>
+        </w:numPr>
+        <w:rPr>
+          <w:noProof/>
+        </w:rPr>
+      </w:pPr>
+      <w:r>
+        <w:rPr>
+          <w:noProof/>
+        </w:rPr>
+        <w:t xml:space="preserve">You can see the score </w:t>
+      </w:r>
+      <w:r>
+        <w:rPr>
+          <w:noProof/>
+        </w:rPr>
+        <w:t>on the right side on the game screen.</w:t>
+      </w:r>
+    </w:p>
+    <w:p>
+      <w:pPr>
+        <w:pStyle w:val="ListParagraph"/>
+        <w:rPr>
+          <w:noProof/>
+        </w:rPr>
+      </w:pPr>
     </w:p>
     <w:p>
       <w:r>
@@ -4478,7 +4595,7 @@
           <w:lang w:val="en-US"/>
         </w:rPr>
       </w:pPr>
-      <w:bookmarkStart w:id="15" w:name="_Toc48208701"/>
+      <w:bookmarkStart w:id="13" w:name="_Toc48332964"/>
       <w:r>
         <w:rPr>
           <w:sz w:val="46"/>
@@ -4487,7 +4604,7 @@
         </w:rPr>
         <w:t>References</w:t>
       </w:r>
-      <w:bookmarkEnd w:id="15"/>
+      <w:bookmarkEnd w:id="13"/>
     </w:p>
     <w:p>
       <w:pPr>
@@ -5281,6 +5398,95 @@
     </w:lvl>
   </w:abstractNum>
   <w:abstractNum w:abstractNumId="5" w15:restartNumberingAfterBreak="0">
+    <w:nsid w:val="1F4B4402"/>
+    <w:multiLevelType w:val="hybridMultilevel"/>
+    <w:tmpl w:val="4E9E6FE8"/>
+    <w:lvl w:ilvl="0" w:tplc="0409000F">
+      <w:start w:val="1"/>
+      <w:numFmt w:val="decimal"/>
+      <w:lvlText w:val="%1."/>
+      <w:lvlJc w:val="left"/>
+      <w:pPr>
+        <w:ind w:left="720" w:hanging="360"/>
+      </w:pPr>
+      <w:rPr>
+        <w:rFonts w:hint="default"/>
+      </w:rPr>
+    </w:lvl>
+    <w:lvl w:ilvl="1" w:tplc="04090019" w:tentative="1">
+      <w:start w:val="1"/>
+      <w:numFmt w:val="lowerLetter"/>
+      <w:lvlText w:val="%2."/>
+      <w:lvlJc w:val="left"/>
+      <w:pPr>
+        <w:ind w:left="1440" w:hanging="360"/>
+      </w:pPr>
+    </w:lvl>
+    <w:lvl w:ilvl="2" w:tplc="0409001B" w:tentative="1">
+      <w:start w:val="1"/>
+      <w:numFmt w:val="lowerRoman"/>
+      <w:lvlText w:val="%3."/>
+      <w:lvlJc w:val="right"/>
+      <w:pPr>
+        <w:ind w:left="2160" w:hanging="180"/>
+      </w:pPr>
+    </w:lvl>
+    <w:lvl w:ilvl="3" w:tplc="0409000F" w:tentative="1">
+      <w:start w:val="1"/>
+      <w:numFmt w:val="decimal"/>
+      <w:lvlText w:val="%4."/>
+      <w:lvlJc w:val="left"/>
+      <w:pPr>
+        <w:ind w:left="2880" w:hanging="360"/>
+      </w:pPr>
+    </w:lvl>
+    <w:lvl w:ilvl="4" w:tplc="04090019" w:tentative="1">
+      <w:start w:val="1"/>
+      <w:numFmt w:val="lowerLetter"/>
+      <w:lvlText w:val="%5."/>
+      <w:lvlJc w:val="left"/>
+      <w:pPr>
+        <w:ind w:left="3600" w:hanging="360"/>
+      </w:pPr>
+    </w:lvl>
+    <w:lvl w:ilvl="5" w:tplc="0409001B" w:tentative="1">
+      <w:start w:val="1"/>
+      <w:numFmt w:val="lowerRoman"/>
+      <w:lvlText w:val="%6."/>
+      <w:lvlJc w:val="right"/>
+      <w:pPr>
+        <w:ind w:left="4320" w:hanging="180"/>
+      </w:pPr>
+    </w:lvl>
+    <w:lvl w:ilvl="6" w:tplc="0409000F" w:tentative="1">
+      <w:start w:val="1"/>
+      <w:numFmt w:val="decimal"/>
+      <w:lvlText w:val="%7."/>
+      <w:lvlJc w:val="left"/>
+      <w:pPr>
+        <w:ind w:left="5040" w:hanging="360"/>
+      </w:pPr>
+    </w:lvl>
+    <w:lvl w:ilvl="7" w:tplc="04090019" w:tentative="1">
+      <w:start w:val="1"/>
+      <w:numFmt w:val="lowerLetter"/>
+      <w:lvlText w:val="%8."/>
+      <w:lvlJc w:val="left"/>
+      <w:pPr>
+        <w:ind w:left="5760" w:hanging="360"/>
+      </w:pPr>
+    </w:lvl>
+    <w:lvl w:ilvl="8" w:tplc="0409001B" w:tentative="1">
+      <w:start w:val="1"/>
+      <w:numFmt w:val="lowerRoman"/>
+      <w:lvlText w:val="%9."/>
+      <w:lvlJc w:val="right"/>
+      <w:pPr>
+        <w:ind w:left="6480" w:hanging="180"/>
+      </w:pPr>
+    </w:lvl>
+  </w:abstractNum>
+  <w:abstractNum w:abstractNumId="6" w15:restartNumberingAfterBreak="0">
     <w:nsid w:val="1FFE1506"/>
     <w:multiLevelType w:val="hybridMultilevel"/>
     <w:tmpl w:val="F2D2056C"/>
@@ -5393,7 +5599,7 @@
       </w:rPr>
     </w:lvl>
   </w:abstractNum>
-  <w:abstractNum w:abstractNumId="6" w15:restartNumberingAfterBreak="0">
+  <w:abstractNum w:abstractNumId="7" w15:restartNumberingAfterBreak="0">
     <w:nsid w:val="2A537F88"/>
     <w:multiLevelType w:val="hybridMultilevel"/>
     <w:tmpl w:val="9B56C640"/>
@@ -5483,7 +5689,7 @@
       </w:pPr>
     </w:lvl>
   </w:abstractNum>
-  <w:abstractNum w:abstractNumId="7" w15:restartNumberingAfterBreak="0">
+  <w:abstractNum w:abstractNumId="8" w15:restartNumberingAfterBreak="0">
     <w:nsid w:val="35844A28"/>
     <w:multiLevelType w:val="hybridMultilevel"/>
     <w:tmpl w:val="33AE1998"/>
@@ -5595,7 +5801,7 @@
       </w:rPr>
     </w:lvl>
   </w:abstractNum>
-  <w:abstractNum w:abstractNumId="8" w15:restartNumberingAfterBreak="0">
+  <w:abstractNum w:abstractNumId="9" w15:restartNumberingAfterBreak="0">
     <w:nsid w:val="37A44642"/>
     <w:multiLevelType w:val="hybridMultilevel"/>
     <w:tmpl w:val="9EE2CF9C"/>
@@ -5708,7 +5914,7 @@
       </w:rPr>
     </w:lvl>
   </w:abstractNum>
-  <w:abstractNum w:abstractNumId="9" w15:restartNumberingAfterBreak="0">
+  <w:abstractNum w:abstractNumId="10" w15:restartNumberingAfterBreak="0">
     <w:nsid w:val="3ADB2BBA"/>
     <w:multiLevelType w:val="hybridMultilevel"/>
     <w:tmpl w:val="F1EC9104"/>
@@ -5822,7 +6028,96 @@
       </w:rPr>
     </w:lvl>
   </w:abstractNum>
-  <w:abstractNum w:abstractNumId="10" w15:restartNumberingAfterBreak="0">
+  <w:abstractNum w:abstractNumId="11" w15:restartNumberingAfterBreak="0">
+    <w:nsid w:val="4AE87CE2"/>
+    <w:multiLevelType w:val="hybridMultilevel"/>
+    <w:tmpl w:val="A5646908"/>
+    <w:lvl w:ilvl="0" w:tplc="0409000F">
+      <w:start w:val="1"/>
+      <w:numFmt w:val="decimal"/>
+      <w:lvlText w:val="%1."/>
+      <w:lvlJc w:val="left"/>
+      <w:pPr>
+        <w:ind w:left="720" w:hanging="360"/>
+      </w:pPr>
+      <w:rPr>
+        <w:rFonts w:hint="default"/>
+      </w:rPr>
+    </w:lvl>
+    <w:lvl w:ilvl="1" w:tplc="04090019" w:tentative="1">
+      <w:start w:val="1"/>
+      <w:numFmt w:val="lowerLetter"/>
+      <w:lvlText w:val="%2."/>
+      <w:lvlJc w:val="left"/>
+      <w:pPr>
+        <w:ind w:left="1440" w:hanging="360"/>
+      </w:pPr>
+    </w:lvl>
+    <w:lvl w:ilvl="2" w:tplc="0409001B" w:tentative="1">
+      <w:start w:val="1"/>
+      <w:numFmt w:val="lowerRoman"/>
+      <w:lvlText w:val="%3."/>
+      <w:lvlJc w:val="right"/>
+      <w:pPr>
+        <w:ind w:left="2160" w:hanging="180"/>
+      </w:pPr>
+    </w:lvl>
+    <w:lvl w:ilvl="3" w:tplc="0409000F" w:tentative="1">
+      <w:start w:val="1"/>
+      <w:numFmt w:val="decimal"/>
+      <w:lvlText w:val="%4."/>
+      <w:lvlJc w:val="left"/>
+      <w:pPr>
+        <w:ind w:left="2880" w:hanging="360"/>
+      </w:pPr>
+    </w:lvl>
+    <w:lvl w:ilvl="4" w:tplc="04090019" w:tentative="1">
+      <w:start w:val="1"/>
+      <w:numFmt w:val="lowerLetter"/>
+      <w:lvlText w:val="%5."/>
+      <w:lvlJc w:val="left"/>
+      <w:pPr>
+        <w:ind w:left="3600" w:hanging="360"/>
+      </w:pPr>
+    </w:lvl>
+    <w:lvl w:ilvl="5" w:tplc="0409001B" w:tentative="1">
+      <w:start w:val="1"/>
+      <w:numFmt w:val="lowerRoman"/>
+      <w:lvlText w:val="%6."/>
+      <w:lvlJc w:val="right"/>
+      <w:pPr>
+        <w:ind w:left="4320" w:hanging="180"/>
+      </w:pPr>
+    </w:lvl>
+    <w:lvl w:ilvl="6" w:tplc="0409000F" w:tentative="1">
+      <w:start w:val="1"/>
+      <w:numFmt w:val="decimal"/>
+      <w:lvlText w:val="%7."/>
+      <w:lvlJc w:val="left"/>
+      <w:pPr>
+        <w:ind w:left="5040" w:hanging="360"/>
+      </w:pPr>
+    </w:lvl>
+    <w:lvl w:ilvl="7" w:tplc="04090019" w:tentative="1">
+      <w:start w:val="1"/>
+      <w:numFmt w:val="lowerLetter"/>
+      <w:lvlText w:val="%8."/>
+      <w:lvlJc w:val="left"/>
+      <w:pPr>
+        <w:ind w:left="5760" w:hanging="360"/>
+      </w:pPr>
+    </w:lvl>
+    <w:lvl w:ilvl="8" w:tplc="0409001B" w:tentative="1">
+      <w:start w:val="1"/>
+      <w:numFmt w:val="lowerRoman"/>
+      <w:lvlText w:val="%9."/>
+      <w:lvlJc w:val="right"/>
+      <w:pPr>
+        <w:ind w:left="6480" w:hanging="180"/>
+      </w:pPr>
+    </w:lvl>
+  </w:abstractNum>
+  <w:abstractNum w:abstractNumId="12" w15:restartNumberingAfterBreak="0">
     <w:nsid w:val="4B9C668D"/>
     <w:multiLevelType w:val="hybridMultilevel"/>
     <w:tmpl w:val="4B98664E"/>
@@ -5911,7 +6206,7 @@
       </w:pPr>
     </w:lvl>
   </w:abstractNum>
-  <w:abstractNum w:abstractNumId="11" w15:restartNumberingAfterBreak="0">
+  <w:abstractNum w:abstractNumId="13" w15:restartNumberingAfterBreak="0">
     <w:nsid w:val="51FF72E4"/>
     <w:multiLevelType w:val="hybridMultilevel"/>
     <w:tmpl w:val="E13A03FC"/>
@@ -6001,7 +6296,7 @@
       </w:pPr>
     </w:lvl>
   </w:abstractNum>
-  <w:abstractNum w:abstractNumId="12" w15:restartNumberingAfterBreak="0">
+  <w:abstractNum w:abstractNumId="14" w15:restartNumberingAfterBreak="0">
     <w:nsid w:val="540F0343"/>
     <w:multiLevelType w:val="hybridMultilevel"/>
     <w:tmpl w:val="79762B2E"/>
@@ -6114,7 +6409,96 @@
       </w:rPr>
     </w:lvl>
   </w:abstractNum>
-  <w:abstractNum w:abstractNumId="13" w15:restartNumberingAfterBreak="0">
+  <w:abstractNum w:abstractNumId="15" w15:restartNumberingAfterBreak="0">
+    <w:nsid w:val="5CB66D80"/>
+    <w:multiLevelType w:val="hybridMultilevel"/>
+    <w:tmpl w:val="D0D88ECE"/>
+    <w:lvl w:ilvl="0" w:tplc="0409000F">
+      <w:start w:val="1"/>
+      <w:numFmt w:val="decimal"/>
+      <w:lvlText w:val="%1."/>
+      <w:lvlJc w:val="left"/>
+      <w:pPr>
+        <w:ind w:left="720" w:hanging="360"/>
+      </w:pPr>
+      <w:rPr>
+        <w:rFonts w:hint="default"/>
+      </w:rPr>
+    </w:lvl>
+    <w:lvl w:ilvl="1" w:tplc="04090019" w:tentative="1">
+      <w:start w:val="1"/>
+      <w:numFmt w:val="lowerLetter"/>
+      <w:lvlText w:val="%2."/>
+      <w:lvlJc w:val="left"/>
+      <w:pPr>
+        <w:ind w:left="1440" w:hanging="360"/>
+      </w:pPr>
+    </w:lvl>
+    <w:lvl w:ilvl="2" w:tplc="0409001B" w:tentative="1">
+      <w:start w:val="1"/>
+      <w:numFmt w:val="lowerRoman"/>
+      <w:lvlText w:val="%3."/>
+      <w:lvlJc w:val="right"/>
+      <w:pPr>
+        <w:ind w:left="2160" w:hanging="180"/>
+      </w:pPr>
+    </w:lvl>
+    <w:lvl w:ilvl="3" w:tplc="0409000F" w:tentative="1">
+      <w:start w:val="1"/>
+      <w:numFmt w:val="decimal"/>
+      <w:lvlText w:val="%4."/>
+      <w:lvlJc w:val="left"/>
+      <w:pPr>
+        <w:ind w:left="2880" w:hanging="360"/>
+      </w:pPr>
+    </w:lvl>
+    <w:lvl w:ilvl="4" w:tplc="04090019" w:tentative="1">
+      <w:start w:val="1"/>
+      <w:numFmt w:val="lowerLetter"/>
+      <w:lvlText w:val="%5."/>
+      <w:lvlJc w:val="left"/>
+      <w:pPr>
+        <w:ind w:left="3600" w:hanging="360"/>
+      </w:pPr>
+    </w:lvl>
+    <w:lvl w:ilvl="5" w:tplc="0409001B" w:tentative="1">
+      <w:start w:val="1"/>
+      <w:numFmt w:val="lowerRoman"/>
+      <w:lvlText w:val="%6."/>
+      <w:lvlJc w:val="right"/>
+      <w:pPr>
+        <w:ind w:left="4320" w:hanging="180"/>
+      </w:pPr>
+    </w:lvl>
+    <w:lvl w:ilvl="6" w:tplc="0409000F" w:tentative="1">
+      <w:start w:val="1"/>
+      <w:numFmt w:val="decimal"/>
+      <w:lvlText w:val="%7."/>
+      <w:lvlJc w:val="left"/>
+      <w:pPr>
+        <w:ind w:left="5040" w:hanging="360"/>
+      </w:pPr>
+    </w:lvl>
+    <w:lvl w:ilvl="7" w:tplc="04090019" w:tentative="1">
+      <w:start w:val="1"/>
+      <w:numFmt w:val="lowerLetter"/>
+      <w:lvlText w:val="%8."/>
+      <w:lvlJc w:val="left"/>
+      <w:pPr>
+        <w:ind w:left="5760" w:hanging="360"/>
+      </w:pPr>
+    </w:lvl>
+    <w:lvl w:ilvl="8" w:tplc="0409001B" w:tentative="1">
+      <w:start w:val="1"/>
+      <w:numFmt w:val="lowerRoman"/>
+      <w:lvlText w:val="%9."/>
+      <w:lvlJc w:val="right"/>
+      <w:pPr>
+        <w:ind w:left="6480" w:hanging="180"/>
+      </w:pPr>
+    </w:lvl>
+  </w:abstractNum>
+  <w:abstractNum w:abstractNumId="16" w15:restartNumberingAfterBreak="0">
     <w:nsid w:val="6E5D3F82"/>
     <w:multiLevelType w:val="hybridMultilevel"/>
     <w:tmpl w:val="7F463630"/>
@@ -6226,7 +6610,7 @@
       </w:rPr>
     </w:lvl>
   </w:abstractNum>
-  <w:abstractNum w:abstractNumId="14" w15:restartNumberingAfterBreak="0">
+  <w:abstractNum w:abstractNumId="17" w15:restartNumberingAfterBreak="0">
     <w:nsid w:val="6F695CA6"/>
     <w:multiLevelType w:val="hybridMultilevel"/>
     <w:tmpl w:val="9C76D91C"/>
@@ -6315,7 +6699,119 @@
       </w:pPr>
     </w:lvl>
   </w:abstractNum>
-  <w:abstractNum w:abstractNumId="15" w15:restartNumberingAfterBreak="0">
+  <w:abstractNum w:abstractNumId="18" w15:restartNumberingAfterBreak="0">
+    <w:nsid w:val="763F3365"/>
+    <w:multiLevelType w:val="hybridMultilevel"/>
+    <w:tmpl w:val="C30EA108"/>
+    <w:lvl w:ilvl="0" w:tplc="EF620D0A">
+      <w:numFmt w:val="bullet"/>
+      <w:lvlText w:val="-"/>
+      <w:lvlJc w:val="left"/>
+      <w:pPr>
+        <w:ind w:left="1440" w:hanging="360"/>
+      </w:pPr>
+      <w:rPr>
+        <w:rFonts w:ascii="Times New Roman" w:eastAsiaTheme="minorHAnsi" w:hAnsi="Times New Roman" w:cs="Times New Roman" w:hint="default"/>
+      </w:rPr>
+    </w:lvl>
+    <w:lvl w:ilvl="1" w:tplc="04090003" w:tentative="1">
+      <w:start w:val="1"/>
+      <w:numFmt w:val="bullet"/>
+      <w:lvlText w:val="o"/>
+      <w:lvlJc w:val="left"/>
+      <w:pPr>
+        <w:ind w:left="2160" w:hanging="360"/>
+      </w:pPr>
+      <w:rPr>
+        <w:rFonts w:ascii="Courier New" w:hAnsi="Courier New" w:cs="Courier New" w:hint="default"/>
+      </w:rPr>
+    </w:lvl>
+    <w:lvl w:ilvl="2" w:tplc="04090005" w:tentative="1">
+      <w:start w:val="1"/>
+      <w:numFmt w:val="bullet"/>
+      <w:lvlText w:val=""/>
+      <w:lvlJc w:val="left"/>
+      <w:pPr>
+        <w:ind w:left="2880" w:hanging="360"/>
+      </w:pPr>
+      <w:rPr>
+        <w:rFonts w:ascii="Wingdings" w:hAnsi="Wingdings" w:hint="default"/>
+      </w:rPr>
+    </w:lvl>
+    <w:lvl w:ilvl="3" w:tplc="04090001" w:tentative="1">
+      <w:start w:val="1"/>
+      <w:numFmt w:val="bullet"/>
+      <w:lvlText w:val=""/>
+      <w:lvlJc w:val="left"/>
+      <w:pPr>
+        <w:ind w:left="3600" w:hanging="360"/>
+      </w:pPr>
+      <w:rPr>
+        <w:rFonts w:ascii="Symbol" w:hAnsi="Symbol" w:hint="default"/>
+      </w:rPr>
+    </w:lvl>
+    <w:lvl w:ilvl="4" w:tplc="04090003" w:tentative="1">
+      <w:start w:val="1"/>
+      <w:numFmt w:val="bullet"/>
+      <w:lvlText w:val="o"/>
+      <w:lvlJc w:val="left"/>
+      <w:pPr>
+        <w:ind w:left="4320" w:hanging="360"/>
+      </w:pPr>
+      <w:rPr>
+        <w:rFonts w:ascii="Courier New" w:hAnsi="Courier New" w:cs="Courier New" w:hint="default"/>
+      </w:rPr>
+    </w:lvl>
+    <w:lvl w:ilvl="5" w:tplc="04090005" w:tentative="1">
+      <w:start w:val="1"/>
+      <w:numFmt w:val="bullet"/>
+      <w:lvlText w:val=""/>
+      <w:lvlJc w:val="left"/>
+      <w:pPr>
+        <w:ind w:left="5040" w:hanging="360"/>
+      </w:pPr>
+      <w:rPr>
+        <w:rFonts w:ascii="Wingdings" w:hAnsi="Wingdings" w:hint="default"/>
+      </w:rPr>
+    </w:lvl>
+    <w:lvl w:ilvl="6" w:tplc="04090001" w:tentative="1">
+      <w:start w:val="1"/>
+      <w:numFmt w:val="bullet"/>
+      <w:lvlText w:val=""/>
+      <w:lvlJc w:val="left"/>
+      <w:pPr>
+        <w:ind w:left="5760" w:hanging="360"/>
+      </w:pPr>
+      <w:rPr>
+        <w:rFonts w:ascii="Symbol" w:hAnsi="Symbol" w:hint="default"/>
+      </w:rPr>
+    </w:lvl>
+    <w:lvl w:ilvl="7" w:tplc="04090003" w:tentative="1">
+      <w:start w:val="1"/>
+      <w:numFmt w:val="bullet"/>
+      <w:lvlText w:val="o"/>
+      <w:lvlJc w:val="left"/>
+      <w:pPr>
+        <w:ind w:left="6480" w:hanging="360"/>
+      </w:pPr>
+      <w:rPr>
+        <w:rFonts w:ascii="Courier New" w:hAnsi="Courier New" w:cs="Courier New" w:hint="default"/>
+      </w:rPr>
+    </w:lvl>
+    <w:lvl w:ilvl="8" w:tplc="04090005" w:tentative="1">
+      <w:start w:val="1"/>
+      <w:numFmt w:val="bullet"/>
+      <w:lvlText w:val=""/>
+      <w:lvlJc w:val="left"/>
+      <w:pPr>
+        <w:ind w:left="7200" w:hanging="360"/>
+      </w:pPr>
+      <w:rPr>
+        <w:rFonts w:ascii="Wingdings" w:hAnsi="Wingdings" w:hint="default"/>
+      </w:rPr>
+    </w:lvl>
+  </w:abstractNum>
+  <w:abstractNum w:abstractNumId="19" w15:restartNumberingAfterBreak="0">
     <w:nsid w:val="78471CCA"/>
     <w:multiLevelType w:val="hybridMultilevel"/>
     <w:tmpl w:val="A27CF7C8"/>
@@ -6406,40 +6902,40 @@
     </w:lvl>
   </w:abstractNum>
   <w:num w:numId="1">
-    <w:abstractNumId w:val="11"/>
+    <w:abstractNumId w:val="13"/>
   </w:num>
   <w:num w:numId="2">
     <w:abstractNumId w:val="3"/>
   </w:num>
   <w:num w:numId="3">
-    <w:abstractNumId w:val="15"/>
+    <w:abstractNumId w:val="19"/>
   </w:num>
   <w:num w:numId="4">
-    <w:abstractNumId w:val="6"/>
+    <w:abstractNumId w:val="7"/>
   </w:num>
   <w:num w:numId="5">
-    <w:abstractNumId w:val="6"/>
+    <w:abstractNumId w:val="7"/>
     <w:lvlOverride w:ilvl="0">
       <w:startOverride w:val="1"/>
     </w:lvlOverride>
   </w:num>
   <w:num w:numId="6">
-    <w:abstractNumId w:val="12"/>
+    <w:abstractNumId w:val="14"/>
   </w:num>
   <w:num w:numId="7">
     <w:abstractNumId w:val="4"/>
   </w:num>
   <w:num w:numId="8">
-    <w:abstractNumId w:val="6"/>
+    <w:abstractNumId w:val="7"/>
     <w:lvlOverride w:ilvl="0">
       <w:startOverride w:val="1"/>
     </w:lvlOverride>
   </w:num>
   <w:num w:numId="9">
-    <w:abstractNumId w:val="14"/>
+    <w:abstractNumId w:val="17"/>
   </w:num>
   <w:num w:numId="10">
-    <w:abstractNumId w:val="6"/>
+    <w:abstractNumId w:val="7"/>
     <w:lvlOverride w:ilvl="0">
       <w:startOverride w:val="1"/>
     </w:lvlOverride>
@@ -6451,7 +6947,7 @@
     <w:abstractNumId w:val="0"/>
   </w:num>
   <w:num w:numId="13">
-    <w:abstractNumId w:val="6"/>
+    <w:abstractNumId w:val="7"/>
     <w:lvlOverride w:ilvl="0">
       <w:startOverride w:val="1"/>
     </w:lvlOverride>
@@ -6460,40 +6956,52 @@
     <w:abstractNumId w:val="1"/>
   </w:num>
   <w:num w:numId="15">
-    <w:abstractNumId w:val="6"/>
+    <w:abstractNumId w:val="7"/>
     <w:lvlOverride w:ilvl="0">
       <w:startOverride w:val="1"/>
     </w:lvlOverride>
   </w:num>
   <w:num w:numId="16">
-    <w:abstractNumId w:val="6"/>
+    <w:abstractNumId w:val="7"/>
     <w:lvlOverride w:ilvl="0">
       <w:startOverride w:val="1"/>
     </w:lvlOverride>
   </w:num>
   <w:num w:numId="17">
-    <w:abstractNumId w:val="5"/>
+    <w:abstractNumId w:val="6"/>
   </w:num>
   <w:num w:numId="18">
+    <w:abstractNumId w:val="9"/>
+  </w:num>
+  <w:num w:numId="19">
+    <w:abstractNumId w:val="10"/>
+  </w:num>
+  <w:num w:numId="20">
+    <w:abstractNumId w:val="16"/>
+  </w:num>
+  <w:num w:numId="21">
     <w:abstractNumId w:val="8"/>
   </w:num>
-  <w:num w:numId="19">
-    <w:abstractNumId w:val="9"/>
-  </w:num>
-  <w:num w:numId="20">
-    <w:abstractNumId w:val="13"/>
-  </w:num>
-  <w:num w:numId="21">
-    <w:abstractNumId w:val="7"/>
-  </w:num>
   <w:num w:numId="22">
-    <w:abstractNumId w:val="10"/>
+    <w:abstractNumId w:val="12"/>
   </w:num>
   <w:num w:numId="23">
-    <w:abstractNumId w:val="6"/>
+    <w:abstractNumId w:val="7"/>
     <w:lvlOverride w:ilvl="0">
       <w:startOverride w:val="1"/>
     </w:lvlOverride>
+  </w:num>
+  <w:num w:numId="24">
+    <w:abstractNumId w:val="15"/>
+  </w:num>
+  <w:num w:numId="25">
+    <w:abstractNumId w:val="11"/>
+  </w:num>
+  <w:num w:numId="26">
+    <w:abstractNumId w:val="18"/>
+  </w:num>
+  <w:num w:numId="27">
+    <w:abstractNumId w:val="5"/>
   </w:num>
   <w:numIdMacAtCleanup w:val="7"/>
 </w:numbering>
@@ -8077,21 +8585,6 @@
 </file>
 
 <file path=customXml/item1.xml><?xml version="1.0" encoding="utf-8"?>
-<?mso-contentType ?>
-<FormTemplates xmlns="http://schemas.microsoft.com/sharepoint/v3/contenttype/forms">
-  <Display>DocumentLibraryForm</Display>
-  <Edit>DocumentLibraryForm</Edit>
-  <New>DocumentLibraryForm</New>
-</FormTemplates>
-</file>
-
-<file path=customXml/item2.xml><?xml version="1.0" encoding="utf-8"?>
-<p:properties xmlns:p="http://schemas.microsoft.com/office/2006/metadata/properties" xmlns:xsi="http://www.w3.org/2001/XMLSchema-instance" xmlns:pc="http://schemas.microsoft.com/office/infopath/2007/PartnerControls">
-  <documentManagement/>
-</p:properties>
-</file>
-
-<file path=customXml/item3.xml><?xml version="1.0" encoding="utf-8"?>
 <ct:contentTypeSchema xmlns:ct="http://schemas.microsoft.com/office/2006/metadata/contentType" xmlns:ma="http://schemas.microsoft.com/office/2006/metadata/properties/metaAttributes" ct:_="" ma:_="" ma:contentTypeName="Document" ma:contentTypeID="0x010100362E7DE9800D3E4DAF9E6FDB77C66D4F" ma:contentTypeVersion="8" ma:contentTypeDescription="Create a new document." ma:contentTypeScope="" ma:versionID="e16e2049a565a55945d0126248bb98eb">
   <xsd:schema xmlns:xsd="http://www.w3.org/2001/XMLSchema" xmlns:xs="http://www.w3.org/2001/XMLSchema" xmlns:p="http://schemas.microsoft.com/office/2006/metadata/properties" xmlns:ns3="4f634407-a31f-4228-a44c-3f4b0f7e433d" targetNamespace="http://schemas.microsoft.com/office/2006/metadata/properties" ma:root="true" ma:fieldsID="3a72f39d0b9bf296b7c419771ff9872f" ns3:_="">
     <xsd:import namespace="4f634407-a31f-4228-a44c-3f4b0f7e433d"/>
@@ -8261,6 +8754,21 @@
 </ct:contentTypeSchema>
 </file>
 
+<file path=customXml/item2.xml><?xml version="1.0" encoding="utf-8"?>
+<p:properties xmlns:p="http://schemas.microsoft.com/office/2006/metadata/properties" xmlns:xsi="http://www.w3.org/2001/XMLSchema-instance" xmlns:pc="http://schemas.microsoft.com/office/infopath/2007/PartnerControls">
+  <documentManagement/>
+</p:properties>
+</file>
+
+<file path=customXml/item3.xml><?xml version="1.0" encoding="utf-8"?>
+<?mso-contentType ?>
+<FormTemplates xmlns="http://schemas.microsoft.com/sharepoint/v3/contenttype/forms">
+  <Display>DocumentLibraryForm</Display>
+  <Edit>DocumentLibraryForm</Edit>
+  <New>DocumentLibraryForm</New>
+</FormTemplates>
+</file>
+
 <file path=customXml/item4.xml><?xml version="1.0" encoding="utf-8"?>
 <b:Sources xmlns:b="http://schemas.openxmlformats.org/officeDocument/2006/bibliography" xmlns="http://schemas.openxmlformats.org/officeDocument/2006/bibliography" SelectedStyle="\IEEE2006OfficeOnline.xsl" StyleName="IEEE" Version="2006">
   <b:Source>
@@ -8307,23 +8815,6 @@
 </file>
 
 <file path=customXml/itemProps1.xml><?xml version="1.0" encoding="utf-8"?>
-<ds:datastoreItem xmlns:ds="http://schemas.openxmlformats.org/officeDocument/2006/customXml" ds:itemID="{EFBA2F7C-49E4-4965-9E6E-2EFCD309EAA0}">
-  <ds:schemaRefs>
-    <ds:schemaRef ds:uri="http://schemas.microsoft.com/sharepoint/v3/contenttype/forms"/>
-  </ds:schemaRefs>
-</ds:datastoreItem>
-</file>
-
-<file path=customXml/itemProps2.xml><?xml version="1.0" encoding="utf-8"?>
-<ds:datastoreItem xmlns:ds="http://schemas.openxmlformats.org/officeDocument/2006/customXml" ds:itemID="{0D617133-5C80-41DE-855C-5D93AA4A2257}">
-  <ds:schemaRefs>
-    <ds:schemaRef ds:uri="http://schemas.microsoft.com/office/2006/metadata/properties"/>
-    <ds:schemaRef ds:uri="http://schemas.microsoft.com/office/infopath/2007/PartnerControls"/>
-  </ds:schemaRefs>
-</ds:datastoreItem>
-</file>
-
-<file path=customXml/itemProps3.xml><?xml version="1.0" encoding="utf-8"?>
 <ds:datastoreItem xmlns:ds="http://schemas.openxmlformats.org/officeDocument/2006/customXml" ds:itemID="{99D2976C-827A-4B61-9DBE-CF36B80094AA}">
   <ds:schemaRefs>
     <ds:schemaRef ds:uri="http://schemas.microsoft.com/office/2006/metadata/contentType"/>
@@ -8341,8 +8832,25 @@
 </ds:datastoreItem>
 </file>
 
+<file path=customXml/itemProps2.xml><?xml version="1.0" encoding="utf-8"?>
+<ds:datastoreItem xmlns:ds="http://schemas.openxmlformats.org/officeDocument/2006/customXml" ds:itemID="{0D617133-5C80-41DE-855C-5D93AA4A2257}">
+  <ds:schemaRefs>
+    <ds:schemaRef ds:uri="http://schemas.microsoft.com/office/2006/metadata/properties"/>
+    <ds:schemaRef ds:uri="http://schemas.microsoft.com/office/infopath/2007/PartnerControls"/>
+  </ds:schemaRefs>
+</ds:datastoreItem>
+</file>
+
+<file path=customXml/itemProps3.xml><?xml version="1.0" encoding="utf-8"?>
+<ds:datastoreItem xmlns:ds="http://schemas.openxmlformats.org/officeDocument/2006/customXml" ds:itemID="{EFBA2F7C-49E4-4965-9E6E-2EFCD309EAA0}">
+  <ds:schemaRefs>
+    <ds:schemaRef ds:uri="http://schemas.microsoft.com/sharepoint/v3/contenttype/forms"/>
+  </ds:schemaRefs>
+</ds:datastoreItem>
+</file>
+
 <file path=customXml/itemProps4.xml><?xml version="1.0" encoding="utf-8"?>
-<ds:datastoreItem xmlns:ds="http://schemas.openxmlformats.org/officeDocument/2006/customXml" ds:itemID="{B67C16CE-2524-4491-85A7-61CCE51FE4F3}">
+<ds:datastoreItem xmlns:ds="http://schemas.openxmlformats.org/officeDocument/2006/customXml" ds:itemID="{1A8588C2-6A1E-4224-8930-D16568FA33C2}">
   <ds:schemaRefs>
     <ds:schemaRef ds:uri="http://schemas.openxmlformats.org/officeDocument/2006/bibliography"/>
   </ds:schemaRefs>

</xml_diff>